<commit_message>
Ausgangslage, Termine und Ziele angepasst
</commit_message>
<xml_diff>
--- a/docs/0_1_Projektinitialisierungsantrag.docx
+++ b/docs/0_1_Projektinitialisierungsantrag.docx
@@ -2260,17 +2260,119 @@
     </w:p>
     <w:p>
       <w:r>
-        <w:t xml:space="preserve">Derzeit ist keine Offline-Version von Doodle Jump für den Mac oder Desktop über eine legitime Quelle erhältlich. Deshalb soll nun ein solches </w:t>
-      </w:r>
-      <w:r>
-        <w:t>Platforms ‚n’ Ladders Spiel</w:t>
-      </w:r>
-      <w:r>
-        <w:t xml:space="preserve"> in Eigenregie erstellt werden.</w:t>
-      </w:r>
-      <w:bookmarkStart w:id="2" w:name="_GoBack"/>
+        <w:t>Auf dem MacBook unseres Kunden ist derzeit kein einziges Spiel installiert.</w:t>
+      </w:r>
+      <w:r>
+        <w:t xml:space="preserve"> Unser Kunde ist mit dem Angebot des App Stores nicht zufrieden. Er wünscht sich ein Ressourcenfreundliches Spiel, dass auch für seine Kinder geeignet ist. Da unser Kunde ein Fan von </w:t>
+      </w:r>
+      <w:r>
+        <w:t>Platforms ‚n’ Ladders</w:t>
+      </w:r>
+      <w:r>
+        <w:t xml:space="preserve"> Spielen ist, wünscht er sich ein solches Endlosspiel auf seinem MacBook.</w:t>
+      </w:r>
+    </w:p>
+    <w:p/>
+    <w:p>
+      <w:r>
+        <w:t>Als Vorbild sieht er das Smartphone-Spiel Doodle Jump. Unser Kunde ha</w:t>
+      </w:r>
+      <w:r>
+        <w:t>t bereits im Internet nach einer</w:t>
+      </w:r>
+      <w:r>
+        <w:t xml:space="preserve"> Doodle Jump </w:t>
+      </w:r>
+      <w:r>
+        <w:t xml:space="preserve">Version </w:t>
+      </w:r>
+      <w:r>
+        <w:t>für den Mac gesucht, aber leider</w:t>
+      </w:r>
+      <w:r>
+        <w:t xml:space="preserve"> nur</w:t>
+      </w:r>
+      <w:r>
+        <w:t xml:space="preserve"> mit unbefriedigenden Ergebnissen. </w:t>
+      </w:r>
+      <w:r>
+        <w:t>Er fand eine Doodle Jump online Version. Das Spiel muss aber auch offline verfügbar sein. Die bei der Internetrecherche gefunden offline Versionen von Doodle Jump haben unseren Kunden auch nicht überzeugt, weil diese aus ni</w:t>
+      </w:r>
+      <w:r>
+        <w:t>cht transparenten Quellen stamm</w:t>
+      </w:r>
+      <w:r>
+        <w:t>en.</w:t>
+      </w:r>
+    </w:p>
+    <w:p/>
+    <w:p>
+      <w:r>
+        <w:t>Nach der erfolgreichen Durchführung dieses Projekts hat der Kunde ein lang ersehntes</w:t>
+      </w:r>
+      <w:r>
+        <w:t>,</w:t>
+      </w:r>
+      <w:r>
+        <w:t xml:space="preserve"> endlos </w:t>
+      </w:r>
+      <w:r>
+        <w:t>Platforms ‚n’ Ladders</w:t>
+      </w:r>
+      <w:r>
+        <w:t xml:space="preserve"> Spiel auf seinem MacBook, dass er auch ohne Internetzugang verwenden kann.</w:t>
+      </w:r>
+      <w:r>
+        <w:t xml:space="preserve"> Somit kann er mühsame Wartezeiten mit dem Spiel überbrücken.</w:t>
+      </w:r>
+    </w:p>
+    <w:p/>
+    <w:p>
+      <w:pPr>
+        <w:pStyle w:val="berschrift1"/>
+        <w:tabs>
+          <w:tab w:val="left" w:pos="432"/>
+        </w:tabs>
+        <w:spacing w:after="283"/>
+      </w:pPr>
+      <w:bookmarkStart w:id="2" w:name="_Toc409789282"/>
+      <w:r>
+        <w:t>Ziele</w:t>
+      </w:r>
       <w:bookmarkEnd w:id="2"/>
     </w:p>
+    <w:p>
+      <w:r>
+        <w:t xml:space="preserve">Die </w:t>
+      </w:r>
+      <w:r>
+        <w:t xml:space="preserve">Ausgangslage </w:t>
+      </w:r>
+      <w:r>
+        <w:t>ist</w:t>
+      </w:r>
+      <w:r>
+        <w:t xml:space="preserve"> </w:t>
+      </w:r>
+      <w:r>
+        <w:t>präzise</w:t>
+      </w:r>
+      <w:r>
+        <w:t xml:space="preserve"> definiert</w:t>
+      </w:r>
+      <w:r>
+        <w:t>. Zudem sind Kosten und Personalaufwand realistisch geschätzt.</w:t>
+      </w:r>
+      <w:r>
+        <w:t xml:space="preserve"> </w:t>
+      </w:r>
+      <w:r>
+        <w:t>Durch einen sauberen Initialisierungsantrag wird die Initialisierungsphase freigege</w:t>
+      </w:r>
+      <w:r>
+        <w:t>ben.</w:t>
+      </w:r>
+    </w:p>
     <w:p/>
     <w:p>
       <w:pPr>
@@ -2280,31 +2382,11 @@
         </w:tabs>
         <w:spacing w:after="283"/>
       </w:pPr>
-      <w:bookmarkStart w:id="3" w:name="_Toc409789282"/>
-      <w:r>
-        <w:t>Ziele</w:t>
+      <w:bookmarkStart w:id="3" w:name="_Toc409789283"/>
+      <w:r>
+        <w:t>Rahmenbedingungen</w:t>
       </w:r>
       <w:bookmarkEnd w:id="3"/>
-    </w:p>
-    <w:p>
-      <w:r>
-        <w:t>Ausgangslage und Ziele sollen klar definiert sein. Zudem soll mit der Initialisierungsphase die Projektfreigabe erreicht werden.</w:t>
-      </w:r>
-    </w:p>
-    <w:p/>
-    <w:p>
-      <w:pPr>
-        <w:pStyle w:val="berschrift1"/>
-        <w:tabs>
-          <w:tab w:val="left" w:pos="432"/>
-        </w:tabs>
-        <w:spacing w:after="283"/>
-      </w:pPr>
-      <w:bookmarkStart w:id="4" w:name="_Toc409789283"/>
-      <w:r>
-        <w:t>Rahmenbedingungen</w:t>
-      </w:r>
-      <w:bookmarkEnd w:id="4"/>
     </w:p>
     <w:p>
       <w:r>
@@ -2457,18 +2539,50 @@
         </w:tabs>
         <w:spacing w:after="283"/>
       </w:pPr>
-      <w:bookmarkStart w:id="5" w:name="_Toc409789284"/>
+      <w:bookmarkStart w:id="4" w:name="_Toc409789284"/>
       <w:r>
         <w:t>Aufwand</w:t>
       </w:r>
+      <w:bookmarkEnd w:id="4"/>
+    </w:p>
+    <w:p>
+      <w:r>
+        <w:t xml:space="preserve">Für die Initialisierungsphase werden 12 Arbeitsstunden und ein </w:t>
+      </w:r>
+      <w:r>
+        <w:t>Computer (MacBook) mit installiertem Office Word benötigt.</w:t>
+      </w:r>
+    </w:p>
+    <w:p>
+      <w:pPr>
+        <w:pStyle w:val="Textkrper"/>
+      </w:pPr>
+    </w:p>
+    <w:p>
+      <w:pPr>
+        <w:pStyle w:val="berschrift1"/>
+        <w:tabs>
+          <w:tab w:val="left" w:pos="432"/>
+        </w:tabs>
+        <w:spacing w:after="283"/>
+      </w:pPr>
+      <w:bookmarkStart w:id="5" w:name="_Toc409789285"/>
+      <w:r>
+        <w:t>Kosten</w:t>
+      </w:r>
       <w:bookmarkEnd w:id="5"/>
     </w:p>
     <w:p>
       <w:r>
-        <w:t xml:space="preserve">Für die Initialisierungsphase werden 12 Arbeitsstunden und ein </w:t>
-      </w:r>
-      <w:r>
-        <w:t>Computer (MacBook) mit installiertem Office Word benötigt.</w:t>
+        <w:t>Für die Initialisierungsphase müssen die 12 Arbeitsstunden verrechnet werden. MacBook mit Office Word ist bereits vorhanden.</w:t>
+      </w:r>
+    </w:p>
+    <w:p>
+      <w:pPr>
+        <w:suppressAutoHyphens w:val="0"/>
+      </w:pPr>
+      <w:r>
+        <w:br w:type="page"/>
       </w:r>
     </w:p>
     <w:p>
@@ -2484,15 +2598,705 @@
         </w:tabs>
         <w:spacing w:after="283"/>
       </w:pPr>
-      <w:bookmarkStart w:id="6" w:name="_Toc409789285"/>
-      <w:r>
-        <w:t>Kosten</w:t>
+      <w:bookmarkStart w:id="6" w:name="_Toc409789286"/>
+      <w:r>
+        <w:t>Termine</w:t>
       </w:r>
       <w:bookmarkEnd w:id="6"/>
     </w:p>
-    <w:p>
-      <w:r>
-        <w:t>Für die Initialisierungsphase müssen die 12 Arbeitsstunden verrechnet werden. MacBook mit Office Word ist bereits vorhanden.</w:t>
+    <w:tbl>
+      <w:tblPr>
+        <w:tblW w:w="0" w:type="auto"/>
+        <w:tblInd w:w="108" w:type="dxa"/>
+        <w:tblBorders>
+          <w:top w:val="single" w:sz="4" w:space="0" w:color="FFFFFF"/>
+          <w:left w:val="single" w:sz="4" w:space="0" w:color="FFFFFF"/>
+          <w:bottom w:val="single" w:sz="4" w:space="0" w:color="FFFFFF"/>
+          <w:insideH w:val="single" w:sz="4" w:space="0" w:color="FFFFFF"/>
+          <w:insideV w:val="single" w:sz="4" w:space="0" w:color="FFFFFF"/>
+        </w:tblBorders>
+        <w:tblLayout w:type="fixed"/>
+        <w:tblCellMar>
+          <w:top w:w="17" w:type="dxa"/>
+          <w:bottom w:w="17" w:type="dxa"/>
+        </w:tblCellMar>
+        <w:tblLook w:val="0000" w:firstRow="0" w:lastRow="0" w:firstColumn="0" w:lastColumn="0" w:noHBand="0" w:noVBand="0"/>
+      </w:tblPr>
+      <w:tblGrid>
+        <w:gridCol w:w="3119"/>
+        <w:gridCol w:w="5386"/>
+      </w:tblGrid>
+      <w:tr>
+        <w:tc>
+          <w:tcPr>
+            <w:tcW w:w="3119" w:type="dxa"/>
+            <w:shd w:val="clear" w:color="auto" w:fill="333399"/>
+          </w:tcPr>
+          <w:p>
+            <w:pPr>
+              <w:pStyle w:val="Tabellenberschrift"/>
+              <w:snapToGrid w:val="0"/>
+            </w:pPr>
+            <w:r>
+              <w:t>Datum</w:t>
+            </w:r>
+          </w:p>
+        </w:tc>
+        <w:tc>
+          <w:tcPr>
+            <w:tcW w:w="5386" w:type="dxa"/>
+            <w:shd w:val="clear" w:color="auto" w:fill="333399"/>
+          </w:tcPr>
+          <w:p>
+            <w:pPr>
+              <w:pStyle w:val="Tabellenberschrift"/>
+              <w:snapToGrid w:val="0"/>
+            </w:pPr>
+            <w:r>
+              <w:t>Auftrag</w:t>
+            </w:r>
+            <w:bookmarkStart w:id="7" w:name="_GoBack"/>
+            <w:bookmarkEnd w:id="7"/>
+          </w:p>
+        </w:tc>
+      </w:tr>
+      <w:tr>
+        <w:tc>
+          <w:tcPr>
+            <w:tcW w:w="3119" w:type="dxa"/>
+            <w:shd w:val="clear" w:color="auto" w:fill="D9D9D9"/>
+          </w:tcPr>
+          <w:p>
+            <w:pPr>
+              <w:pStyle w:val="TabellenInhalt"/>
+              <w:snapToGrid w:val="0"/>
+            </w:pPr>
+            <w:r>
+              <w:t>09.02.2016</w:t>
+            </w:r>
+          </w:p>
+        </w:tc>
+        <w:tc>
+          <w:tcPr>
+            <w:tcW w:w="5386" w:type="dxa"/>
+            <w:shd w:val="clear" w:color="auto" w:fill="D9D9D9"/>
+          </w:tcPr>
+          <w:p>
+            <w:pPr>
+              <w:pStyle w:val="TabellenInhalt"/>
+              <w:snapToGrid w:val="0"/>
+            </w:pPr>
+            <w:r>
+              <w:t>Projektinitialisierungsauftrag erteilt</w:t>
+            </w:r>
+          </w:p>
+        </w:tc>
+      </w:tr>
+      <w:tr>
+        <w:tc>
+          <w:tcPr>
+            <w:tcW w:w="3119" w:type="dxa"/>
+            <w:shd w:val="clear" w:color="auto" w:fill="D9D9D9"/>
+          </w:tcPr>
+          <w:p>
+            <w:pPr>
+              <w:pStyle w:val="TabellenInhalt"/>
+              <w:snapToGrid w:val="0"/>
+            </w:pPr>
+            <w:r>
+              <w:t>01.03.2016</w:t>
+            </w:r>
+          </w:p>
+        </w:tc>
+        <w:tc>
+          <w:tcPr>
+            <w:tcW w:w="5386" w:type="dxa"/>
+            <w:shd w:val="clear" w:color="auto" w:fill="D9D9D9"/>
+          </w:tcPr>
+          <w:p>
+            <w:pPr>
+              <w:pStyle w:val="TabellenInhalt"/>
+              <w:snapToGrid w:val="0"/>
+            </w:pPr>
+            <w:r>
+              <w:t>Initialisierungsphase abgeschlossen</w:t>
+            </w:r>
+          </w:p>
+        </w:tc>
+      </w:tr>
+      <w:tr>
+        <w:tc>
+          <w:tcPr>
+            <w:tcW w:w="3119" w:type="dxa"/>
+            <w:shd w:val="clear" w:color="auto" w:fill="D9D9D9"/>
+          </w:tcPr>
+          <w:p>
+            <w:pPr>
+              <w:pStyle w:val="TabellenInhalt"/>
+              <w:snapToGrid w:val="0"/>
+            </w:pPr>
+            <w:r>
+              <w:t>15.03.2015</w:t>
+            </w:r>
+          </w:p>
+        </w:tc>
+        <w:tc>
+          <w:tcPr>
+            <w:tcW w:w="5386" w:type="dxa"/>
+            <w:shd w:val="clear" w:color="auto" w:fill="D9D9D9"/>
+          </w:tcPr>
+          <w:p>
+            <w:pPr>
+              <w:pStyle w:val="TabellenInhalt"/>
+              <w:snapToGrid w:val="0"/>
+            </w:pPr>
+            <w:r>
+              <w:t>Konzeptphase abgeschlossen</w:t>
+            </w:r>
+          </w:p>
+        </w:tc>
+      </w:tr>
+      <w:tr>
+        <w:tc>
+          <w:tcPr>
+            <w:tcW w:w="3119" w:type="dxa"/>
+            <w:shd w:val="clear" w:color="auto" w:fill="D9D9D9"/>
+          </w:tcPr>
+          <w:p>
+            <w:pPr>
+              <w:pStyle w:val="TabellenInhalt"/>
+              <w:snapToGrid w:val="0"/>
+            </w:pPr>
+            <w:r>
+              <w:t>26.04.2016</w:t>
+            </w:r>
+          </w:p>
+        </w:tc>
+        <w:tc>
+          <w:tcPr>
+            <w:tcW w:w="5386" w:type="dxa"/>
+            <w:shd w:val="clear" w:color="auto" w:fill="D9D9D9"/>
+          </w:tcPr>
+          <w:p>
+            <w:pPr>
+              <w:pStyle w:val="TabellenInhalt"/>
+              <w:snapToGrid w:val="0"/>
+            </w:pPr>
+            <w:r>
+              <w:t>Realisierungsphase abgeschlossen</w:t>
+            </w:r>
+          </w:p>
+        </w:tc>
+      </w:tr>
+      <w:tr>
+        <w:tc>
+          <w:tcPr>
+            <w:tcW w:w="3119" w:type="dxa"/>
+            <w:shd w:val="clear" w:color="auto" w:fill="D9D9D9"/>
+          </w:tcPr>
+          <w:p>
+            <w:pPr>
+              <w:pStyle w:val="TabellenInhalt"/>
+              <w:snapToGrid w:val="0"/>
+            </w:pPr>
+            <w:r>
+              <w:t>10.05.2016</w:t>
+            </w:r>
+          </w:p>
+        </w:tc>
+        <w:tc>
+          <w:tcPr>
+            <w:tcW w:w="5386" w:type="dxa"/>
+            <w:shd w:val="clear" w:color="auto" w:fill="D9D9D9"/>
+          </w:tcPr>
+          <w:p>
+            <w:pPr>
+              <w:pStyle w:val="TabellenInhalt"/>
+              <w:snapToGrid w:val="0"/>
+            </w:pPr>
+            <w:r>
+              <w:t>Einführungsphase abgeschlossen</w:t>
+            </w:r>
+          </w:p>
+        </w:tc>
+      </w:tr>
+      <w:tr>
+        <w:tc>
+          <w:tcPr>
+            <w:tcW w:w="3119" w:type="dxa"/>
+            <w:shd w:val="clear" w:color="auto" w:fill="D9D9D9"/>
+          </w:tcPr>
+          <w:p>
+            <w:pPr>
+              <w:pStyle w:val="TabellenInhalt"/>
+              <w:snapToGrid w:val="0"/>
+            </w:pPr>
+            <w:r>
+              <w:t>24.05.2016</w:t>
+            </w:r>
+          </w:p>
+        </w:tc>
+        <w:tc>
+          <w:tcPr>
+            <w:tcW w:w="5386" w:type="dxa"/>
+            <w:shd w:val="clear" w:color="auto" w:fill="D9D9D9"/>
+          </w:tcPr>
+          <w:p>
+            <w:pPr>
+              <w:pStyle w:val="TabellenInhalt"/>
+              <w:snapToGrid w:val="0"/>
+            </w:pPr>
+            <w:r>
+              <w:t>Schlussbericht fertig gestellt</w:t>
+            </w:r>
+          </w:p>
+        </w:tc>
+      </w:tr>
+      <w:tr>
+        <w:tc>
+          <w:tcPr>
+            <w:tcW w:w="3119" w:type="dxa"/>
+            <w:shd w:val="clear" w:color="auto" w:fill="D9D9D9"/>
+          </w:tcPr>
+          <w:p>
+            <w:pPr>
+              <w:pStyle w:val="TabellenInhalt"/>
+              <w:snapToGrid w:val="0"/>
+            </w:pPr>
+            <w:r>
+              <w:t>24.05.2016 – 31.05.2016</w:t>
+            </w:r>
+          </w:p>
+        </w:tc>
+        <w:tc>
+          <w:tcPr>
+            <w:tcW w:w="5386" w:type="dxa"/>
+            <w:shd w:val="clear" w:color="auto" w:fill="D9D9D9"/>
+          </w:tcPr>
+          <w:p>
+            <w:pPr>
+              <w:pStyle w:val="TabellenInhalt"/>
+              <w:snapToGrid w:val="0"/>
+            </w:pPr>
+            <w:r>
+              <w:t>Präsentation</w:t>
+            </w:r>
+          </w:p>
+        </w:tc>
+      </w:tr>
+    </w:tbl>
+    <w:p/>
+    <w:p/>
+    <w:p>
+      <w:pPr>
+        <w:pStyle w:val="Textkrper"/>
+      </w:pPr>
+    </w:p>
+    <w:p>
+      <w:pPr>
+        <w:pStyle w:val="berschrift1"/>
+        <w:tabs>
+          <w:tab w:val="left" w:pos="432"/>
+        </w:tabs>
+        <w:spacing w:after="283"/>
+      </w:pPr>
+      <w:bookmarkStart w:id="8" w:name="_Toc409789287"/>
+      <w:r>
+        <w:t>Ressourcen</w:t>
+      </w:r>
+      <w:bookmarkEnd w:id="8"/>
+    </w:p>
+    <w:p>
+      <w:r>
+        <w:t>Die benötigten Ressourcen für die Initialisierungsphase sind ein MacBook mit installiertem Office Word. Beide vorhin genannten Ressourcen sind bereits vorhanden.</w:t>
+      </w:r>
+    </w:p>
+    <w:p/>
+    <w:p>
+      <w:pPr>
+        <w:pStyle w:val="berschrift1"/>
+        <w:tabs>
+          <w:tab w:val="left" w:pos="432"/>
+        </w:tabs>
+        <w:spacing w:after="283"/>
+      </w:pPr>
+      <w:bookmarkStart w:id="9" w:name="_Toc409789288"/>
+      <w:r>
+        <w:t>Kommunikatio</w:t>
+      </w:r>
+      <w:r>
+        <w:t>n</w:t>
+      </w:r>
+      <w:bookmarkEnd w:id="9"/>
+    </w:p>
+    <w:p>
+      <w:r>
+        <w:t>In der Initialisierungsphase findet die Kommunikation zwischen dem Projektleiter und dem Auftraggeber per E-Mail oder im persönlichen Gespräch statt.</w:t>
+      </w:r>
+    </w:p>
+    <w:p>
+      <w:r>
+        <w:t>Die Erreichbarkeit ist wie folgt geregelt:</w:t>
+      </w:r>
+    </w:p>
+    <w:p/>
+    <w:tbl>
+      <w:tblPr>
+        <w:tblW w:w="0" w:type="auto"/>
+        <w:tblInd w:w="108" w:type="dxa"/>
+        <w:tblLayout w:type="fixed"/>
+        <w:tblCellMar>
+          <w:top w:w="17" w:type="dxa"/>
+          <w:bottom w:w="17" w:type="dxa"/>
+        </w:tblCellMar>
+        <w:tblLook w:val="0000" w:firstRow="0" w:lastRow="0" w:firstColumn="0" w:lastColumn="0" w:noHBand="0" w:noVBand="0"/>
+      </w:tblPr>
+      <w:tblGrid>
+        <w:gridCol w:w="1843"/>
+        <w:gridCol w:w="2126"/>
+        <w:gridCol w:w="3402"/>
+        <w:gridCol w:w="2268"/>
+      </w:tblGrid>
+      <w:tr>
+        <w:tc>
+          <w:tcPr>
+            <w:tcW w:w="1843" w:type="dxa"/>
+            <w:tcBorders>
+              <w:top w:val="single" w:sz="4" w:space="0" w:color="FFFFFF"/>
+              <w:left w:val="single" w:sz="4" w:space="0" w:color="FFFFFF"/>
+              <w:bottom w:val="single" w:sz="4" w:space="0" w:color="FFFFFF"/>
+            </w:tcBorders>
+            <w:shd w:val="clear" w:color="auto" w:fill="333399"/>
+          </w:tcPr>
+          <w:p>
+            <w:pPr>
+              <w:pStyle w:val="Tabellenberschrift"/>
+              <w:snapToGrid w:val="0"/>
+            </w:pPr>
+            <w:r>
+              <w:t>Name</w:t>
+            </w:r>
+          </w:p>
+        </w:tc>
+        <w:tc>
+          <w:tcPr>
+            <w:tcW w:w="2126" w:type="dxa"/>
+            <w:tcBorders>
+              <w:top w:val="single" w:sz="4" w:space="0" w:color="FFFFFF"/>
+              <w:left w:val="single" w:sz="4" w:space="0" w:color="FFFFFF"/>
+              <w:bottom w:val="single" w:sz="4" w:space="0" w:color="FFFFFF"/>
+            </w:tcBorders>
+            <w:shd w:val="clear" w:color="auto" w:fill="333399"/>
+          </w:tcPr>
+          <w:p>
+            <w:pPr>
+              <w:pStyle w:val="Tabellenberschrift"/>
+              <w:snapToGrid w:val="0"/>
+            </w:pPr>
+            <w:r>
+              <w:t>Funktion</w:t>
+            </w:r>
+          </w:p>
+        </w:tc>
+        <w:tc>
+          <w:tcPr>
+            <w:tcW w:w="3402" w:type="dxa"/>
+            <w:tcBorders>
+              <w:top w:val="single" w:sz="4" w:space="0" w:color="FFFFFF"/>
+              <w:left w:val="single" w:sz="4" w:space="0" w:color="FFFFFF"/>
+              <w:bottom w:val="single" w:sz="4" w:space="0" w:color="FFFFFF"/>
+            </w:tcBorders>
+            <w:shd w:val="clear" w:color="auto" w:fill="333399"/>
+          </w:tcPr>
+          <w:p>
+            <w:pPr>
+              <w:pStyle w:val="Tabellenberschrift"/>
+              <w:snapToGrid w:val="0"/>
+            </w:pPr>
+            <w:r>
+              <w:t>E-Mail</w:t>
+            </w:r>
+          </w:p>
+        </w:tc>
+        <w:tc>
+          <w:tcPr>
+            <w:tcW w:w="2268" w:type="dxa"/>
+            <w:tcBorders>
+              <w:top w:val="single" w:sz="4" w:space="0" w:color="FFFFFF"/>
+              <w:left w:val="single" w:sz="4" w:space="0" w:color="FFFFFF"/>
+              <w:bottom w:val="single" w:sz="4" w:space="0" w:color="FFFFFF"/>
+              <w:right w:val="single" w:sz="4" w:space="0" w:color="FFFFFF"/>
+            </w:tcBorders>
+            <w:shd w:val="clear" w:color="auto" w:fill="333399"/>
+          </w:tcPr>
+          <w:p>
+            <w:pPr>
+              <w:pStyle w:val="Tabellenberschrift"/>
+              <w:snapToGrid w:val="0"/>
+            </w:pPr>
+            <w:r>
+              <w:t>Telefon</w:t>
+            </w:r>
+          </w:p>
+        </w:tc>
+      </w:tr>
+      <w:tr>
+        <w:tc>
+          <w:tcPr>
+            <w:tcW w:w="1843" w:type="dxa"/>
+            <w:tcBorders>
+              <w:left w:val="single" w:sz="4" w:space="0" w:color="FFFFFF"/>
+              <w:bottom w:val="single" w:sz="4" w:space="0" w:color="FFFFFF"/>
+            </w:tcBorders>
+            <w:shd w:val="clear" w:color="auto" w:fill="D9D9D9"/>
+          </w:tcPr>
+          <w:p>
+            <w:pPr>
+              <w:pStyle w:val="TabellenInhalt"/>
+              <w:snapToGrid w:val="0"/>
+            </w:pPr>
+            <w:r>
+              <w:t>Daniel Sterchi</w:t>
+            </w:r>
+          </w:p>
+        </w:tc>
+        <w:tc>
+          <w:tcPr>
+            <w:tcW w:w="2126" w:type="dxa"/>
+            <w:tcBorders>
+              <w:left w:val="single" w:sz="4" w:space="0" w:color="FFFFFF"/>
+              <w:bottom w:val="single" w:sz="4" w:space="0" w:color="FFFFFF"/>
+            </w:tcBorders>
+            <w:shd w:val="clear" w:color="auto" w:fill="D9D9D9"/>
+          </w:tcPr>
+          <w:p>
+            <w:pPr>
+              <w:pStyle w:val="TabellenInhalt"/>
+              <w:snapToGrid w:val="0"/>
+            </w:pPr>
+            <w:r>
+              <w:t>Auftraggeber</w:t>
+            </w:r>
+          </w:p>
+        </w:tc>
+        <w:tc>
+          <w:tcPr>
+            <w:tcW w:w="3402" w:type="dxa"/>
+            <w:tcBorders>
+              <w:left w:val="single" w:sz="4" w:space="0" w:color="FFFFFF"/>
+              <w:bottom w:val="single" w:sz="4" w:space="0" w:color="FFFFFF"/>
+            </w:tcBorders>
+            <w:shd w:val="clear" w:color="auto" w:fill="D9D9D9"/>
+          </w:tcPr>
+          <w:p>
+            <w:pPr>
+              <w:pStyle w:val="TabellenInhalt"/>
+              <w:snapToGrid w:val="0"/>
+            </w:pPr>
+            <w:r>
+              <w:t>daniel.sterchi@iet-gibb.ch</w:t>
+            </w:r>
+          </w:p>
+        </w:tc>
+        <w:tc>
+          <w:tcPr>
+            <w:tcW w:w="2268" w:type="dxa"/>
+            <w:tcBorders>
+              <w:left w:val="single" w:sz="4" w:space="0" w:color="FFFFFF"/>
+              <w:bottom w:val="single" w:sz="4" w:space="0" w:color="FFFFFF"/>
+              <w:right w:val="single" w:sz="4" w:space="0" w:color="FFFFFF"/>
+            </w:tcBorders>
+            <w:shd w:val="clear" w:color="auto" w:fill="D9D9D9"/>
+          </w:tcPr>
+          <w:p>
+            <w:pPr>
+              <w:pStyle w:val="TabellenInhalt"/>
+              <w:snapToGrid w:val="0"/>
+            </w:pPr>
+            <w:r>
+              <w:t>-</w:t>
+            </w:r>
+          </w:p>
+        </w:tc>
+      </w:tr>
+      <w:tr>
+        <w:tc>
+          <w:tcPr>
+            <w:tcW w:w="1843" w:type="dxa"/>
+            <w:tcBorders>
+              <w:left w:val="single" w:sz="4" w:space="0" w:color="FFFFFF"/>
+              <w:bottom w:val="single" w:sz="4" w:space="0" w:color="FFFFFF"/>
+            </w:tcBorders>
+            <w:shd w:val="clear" w:color="auto" w:fill="D9D9D9"/>
+          </w:tcPr>
+          <w:p>
+            <w:pPr>
+              <w:pStyle w:val="TabellenInhalt"/>
+              <w:snapToGrid w:val="0"/>
+            </w:pPr>
+            <w:r>
+              <w:t>Dominik Schütz</w:t>
+            </w:r>
+          </w:p>
+        </w:tc>
+        <w:tc>
+          <w:tcPr>
+            <w:tcW w:w="2126" w:type="dxa"/>
+            <w:tcBorders>
+              <w:left w:val="single" w:sz="4" w:space="0" w:color="FFFFFF"/>
+              <w:bottom w:val="single" w:sz="4" w:space="0" w:color="FFFFFF"/>
+            </w:tcBorders>
+            <w:shd w:val="clear" w:color="auto" w:fill="D9D9D9"/>
+          </w:tcPr>
+          <w:p>
+            <w:pPr>
+              <w:pStyle w:val="TabellenInhalt"/>
+              <w:snapToGrid w:val="0"/>
+            </w:pPr>
+            <w:r>
+              <w:t>Projektleiter</w:t>
+            </w:r>
+          </w:p>
+        </w:tc>
+        <w:tc>
+          <w:tcPr>
+            <w:tcW w:w="3402" w:type="dxa"/>
+            <w:tcBorders>
+              <w:left w:val="single" w:sz="4" w:space="0" w:color="FFFFFF"/>
+              <w:bottom w:val="single" w:sz="4" w:space="0" w:color="FFFFFF"/>
+            </w:tcBorders>
+            <w:shd w:val="clear" w:color="auto" w:fill="D9D9D9"/>
+          </w:tcPr>
+          <w:p>
+            <w:pPr>
+              <w:pStyle w:val="TabellenInhalt"/>
+              <w:snapToGrid w:val="0"/>
+            </w:pPr>
+            <w:r>
+              <w:t>dominikschuetz@hotmail.com</w:t>
+            </w:r>
+          </w:p>
+        </w:tc>
+        <w:tc>
+          <w:tcPr>
+            <w:tcW w:w="2268" w:type="dxa"/>
+            <w:tcBorders>
+              <w:left w:val="single" w:sz="4" w:space="0" w:color="FFFFFF"/>
+              <w:bottom w:val="single" w:sz="4" w:space="0" w:color="FFFFFF"/>
+              <w:right w:val="single" w:sz="4" w:space="0" w:color="FFFFFF"/>
+            </w:tcBorders>
+            <w:shd w:val="clear" w:color="auto" w:fill="D9D9D9"/>
+          </w:tcPr>
+          <w:p>
+            <w:pPr>
+              <w:pStyle w:val="TabellenInhalt"/>
+              <w:snapToGrid w:val="0"/>
+            </w:pPr>
+            <w:r>
+              <w:t>079 843 23 15</w:t>
+            </w:r>
+          </w:p>
+        </w:tc>
+      </w:tr>
+      <w:tr>
+        <w:tc>
+          <w:tcPr>
+            <w:tcW w:w="1843" w:type="dxa"/>
+            <w:tcBorders>
+              <w:left w:val="single" w:sz="4" w:space="0" w:color="FFFFFF"/>
+              <w:bottom w:val="single" w:sz="4" w:space="0" w:color="FFFFFF"/>
+            </w:tcBorders>
+            <w:shd w:val="clear" w:color="auto" w:fill="D9D9D9"/>
+          </w:tcPr>
+          <w:p>
+            <w:pPr>
+              <w:pStyle w:val="TabellenInhalt"/>
+              <w:snapToGrid w:val="0"/>
+            </w:pPr>
+            <w:r>
+              <w:t>Raphael Schwob</w:t>
+            </w:r>
+          </w:p>
+        </w:tc>
+        <w:tc>
+          <w:tcPr>
+            <w:tcW w:w="2126" w:type="dxa"/>
+            <w:tcBorders>
+              <w:left w:val="single" w:sz="4" w:space="0" w:color="FFFFFF"/>
+              <w:bottom w:val="single" w:sz="4" w:space="0" w:color="FFFFFF"/>
+            </w:tcBorders>
+            <w:shd w:val="clear" w:color="auto" w:fill="D9D9D9"/>
+          </w:tcPr>
+          <w:p>
+            <w:pPr>
+              <w:pStyle w:val="TabellenInhalt"/>
+              <w:snapToGrid w:val="0"/>
+            </w:pPr>
+            <w:r>
+              <w:t>Mitarbeiter</w:t>
+            </w:r>
+          </w:p>
+        </w:tc>
+        <w:tc>
+          <w:tcPr>
+            <w:tcW w:w="3402" w:type="dxa"/>
+            <w:tcBorders>
+              <w:left w:val="single" w:sz="4" w:space="0" w:color="FFFFFF"/>
+              <w:bottom w:val="single" w:sz="4" w:space="0" w:color="FFFFFF"/>
+            </w:tcBorders>
+            <w:shd w:val="clear" w:color="auto" w:fill="D9D9D9"/>
+          </w:tcPr>
+          <w:p>
+            <w:pPr>
+              <w:pStyle w:val="TabellenInhalt"/>
+              <w:snapToGrid w:val="0"/>
+            </w:pPr>
+            <w:r>
+              <w:t>r.schwob@4teamwork.ch</w:t>
+            </w:r>
+          </w:p>
+        </w:tc>
+        <w:tc>
+          <w:tcPr>
+            <w:tcW w:w="2268" w:type="dxa"/>
+            <w:tcBorders>
+              <w:left w:val="single" w:sz="4" w:space="0" w:color="FFFFFF"/>
+              <w:bottom w:val="single" w:sz="4" w:space="0" w:color="FFFFFF"/>
+              <w:right w:val="single" w:sz="4" w:space="0" w:color="FFFFFF"/>
+            </w:tcBorders>
+            <w:shd w:val="clear" w:color="auto" w:fill="D9D9D9"/>
+          </w:tcPr>
+          <w:p>
+            <w:pPr>
+              <w:pStyle w:val="TabellenInhalt"/>
+              <w:snapToGrid w:val="0"/>
+            </w:pPr>
+            <w:r>
+              <w:t>079 525 08 85</w:t>
+            </w:r>
+          </w:p>
+        </w:tc>
+      </w:tr>
+    </w:tbl>
+    <w:p/>
+    <w:p/>
+    <w:p>
+      <w:pPr>
+        <w:pStyle w:val="berschrift1"/>
+        <w:tabs>
+          <w:tab w:val="left" w:pos="432"/>
+        </w:tabs>
+        <w:spacing w:after="283"/>
+      </w:pPr>
+      <w:bookmarkStart w:id="10" w:name="_Toc409789289"/>
+      <w:r>
+        <w:t>Risiken</w:t>
+      </w:r>
+      <w:bookmarkEnd w:id="10"/>
+    </w:p>
+    <w:p>
+      <w:r>
+        <w:t>Für die Initialisierungsphase sind die Risiken sehr gering. Das einzige Risiko ist, dass der Projektinitialisierungsantrag nicht genehmigt wird und somit das Projekt nicht durchgeführt werden kann.</w:t>
       </w:r>
     </w:p>
     <w:p>
@@ -2501,177 +3305,6 @@
       </w:pPr>
       <w:r>
         <w:br w:type="page"/>
-      </w:r>
-    </w:p>
-    <w:p>
-      <w:pPr>
-        <w:pStyle w:val="Textkrper"/>
-      </w:pPr>
-    </w:p>
-    <w:p>
-      <w:pPr>
-        <w:pStyle w:val="berschrift1"/>
-        <w:tabs>
-          <w:tab w:val="left" w:pos="432"/>
-        </w:tabs>
-        <w:spacing w:after="283"/>
-      </w:pPr>
-      <w:bookmarkStart w:id="7" w:name="_Toc409789286"/>
-      <w:r>
-        <w:t>Termine</w:t>
-      </w:r>
-      <w:bookmarkEnd w:id="7"/>
-    </w:p>
-    <w:p>
-      <w:pPr>
-        <w:pStyle w:val="Listenabsatz"/>
-        <w:numPr>
-          <w:ilvl w:val="0"/>
-          <w:numId w:val="20"/>
-        </w:numPr>
-      </w:pPr>
-      <w:r>
-        <w:t>Projektinitialisierungsauftrag erteilt (09.02.2016)</w:t>
-      </w:r>
-    </w:p>
-    <w:p>
-      <w:pPr>
-        <w:pStyle w:val="Listenabsatz"/>
-        <w:numPr>
-          <w:ilvl w:val="0"/>
-          <w:numId w:val="20"/>
-        </w:numPr>
-      </w:pPr>
-      <w:r>
-        <w:t>Initialisierungsphase abgeschlossen (01.03.2016)</w:t>
-      </w:r>
-    </w:p>
-    <w:p>
-      <w:pPr>
-        <w:pStyle w:val="Listenabsatz"/>
-        <w:numPr>
-          <w:ilvl w:val="0"/>
-          <w:numId w:val="20"/>
-        </w:numPr>
-      </w:pPr>
-      <w:r>
-        <w:t>Konzeptphase abgeschlossen (15.03.2015)</w:t>
-      </w:r>
-    </w:p>
-    <w:p>
-      <w:pPr>
-        <w:pStyle w:val="Listenabsatz"/>
-        <w:numPr>
-          <w:ilvl w:val="0"/>
-          <w:numId w:val="20"/>
-        </w:numPr>
-      </w:pPr>
-      <w:r>
-        <w:t>Realisierungsphase abgeschlossen (26.04.2016)</w:t>
-      </w:r>
-    </w:p>
-    <w:p>
-      <w:pPr>
-        <w:pStyle w:val="Listenabsatz"/>
-        <w:numPr>
-          <w:ilvl w:val="0"/>
-          <w:numId w:val="20"/>
-        </w:numPr>
-      </w:pPr>
-      <w:r>
-        <w:t>Einführungsphase abgeschlossen (10.05.2016)</w:t>
-      </w:r>
-    </w:p>
-    <w:p>
-      <w:pPr>
-        <w:pStyle w:val="Listenabsatz"/>
-        <w:numPr>
-          <w:ilvl w:val="0"/>
-          <w:numId w:val="20"/>
-        </w:numPr>
-      </w:pPr>
-      <w:r>
-        <w:t>Schlussbericht fertig gestellt (24.05.2016)</w:t>
-      </w:r>
-    </w:p>
-    <w:p>
-      <w:pPr>
-        <w:pStyle w:val="Listenabsatz"/>
-        <w:numPr>
-          <w:ilvl w:val="0"/>
-          <w:numId w:val="20"/>
-        </w:numPr>
-      </w:pPr>
-      <w:r>
-        <w:t>Präsentation (24.05.2016 – 31.05.2016)</w:t>
-      </w:r>
-    </w:p>
-    <w:p/>
-    <w:p>
-      <w:pPr>
-        <w:pStyle w:val="Textkrper"/>
-      </w:pPr>
-    </w:p>
-    <w:p>
-      <w:pPr>
-        <w:pStyle w:val="berschrift1"/>
-        <w:tabs>
-          <w:tab w:val="left" w:pos="432"/>
-        </w:tabs>
-        <w:spacing w:after="283"/>
-      </w:pPr>
-      <w:bookmarkStart w:id="8" w:name="_Toc409789287"/>
-      <w:r>
-        <w:t>Ressourcen</w:t>
-      </w:r>
-      <w:bookmarkEnd w:id="8"/>
-    </w:p>
-    <w:p>
-      <w:r>
-        <w:t>Die benötigten Ressourcen für die Initialisierungsphase sind ein MacBook mit installiertem Office Word. Beide vorhin genannten Ressourcen sind bereits vorhanden.</w:t>
-      </w:r>
-    </w:p>
-    <w:p/>
-    <w:p>
-      <w:pPr>
-        <w:pStyle w:val="berschrift1"/>
-        <w:tabs>
-          <w:tab w:val="left" w:pos="432"/>
-        </w:tabs>
-        <w:spacing w:after="283"/>
-      </w:pPr>
-      <w:bookmarkStart w:id="9" w:name="_Toc409789288"/>
-      <w:r>
-        <w:t>Kommunikatio</w:t>
-      </w:r>
-      <w:r>
-        <w:t>n</w:t>
-      </w:r>
-      <w:bookmarkEnd w:id="9"/>
-    </w:p>
-    <w:p>
-      <w:r>
-        <w:t>In der Initialisierungsphase findet die Kommunikation zwischen dem Projektleiter und dem Auftraggeber per E-Mail oder im persönlichen Gespräch statt.</w:t>
-      </w:r>
-    </w:p>
-    <w:p/>
-    <w:p>
-      <w:pPr>
-        <w:pStyle w:val="berschrift1"/>
-        <w:tabs>
-          <w:tab w:val="left" w:pos="432"/>
-        </w:tabs>
-        <w:spacing w:after="283"/>
-      </w:pPr>
-      <w:bookmarkStart w:id="10" w:name="_Toc409789289"/>
-      <w:r>
-        <w:t>Risiken</w:t>
-      </w:r>
-      <w:bookmarkEnd w:id="10"/>
-    </w:p>
-    <w:p>
-      <w:r>
-        <w:t>Für die Initialisierungsphase sind die Risiken sehr gering. Das einzige Risiko ist, dass der Projektinitialisierungsantrag nicht genehmigt wird und somit das Projekt nicht durchgeführt werden kann.</w:t>
       </w:r>
     </w:p>
     <w:p/>
@@ -3114,7 +3747,7 @@
               <w:sz w:val="20"/>
               <w:szCs w:val="20"/>
             </w:rPr>
-            <w:t>1</w:t>
+            <w:t>2</w:t>
           </w:r>
           <w:r>
             <w:rPr>
@@ -3157,7 +3790,7 @@
               <w:sz w:val="20"/>
               <w:szCs w:val="20"/>
             </w:rPr>
-            <w:t>4</w:t>
+            <w:t>5</w:t>
           </w:r>
           <w:r>
             <w:rPr>
@@ -3265,27 +3898,14 @@
           <w:r>
             <w:t xml:space="preserve"> von </w:t>
           </w:r>
-          <w:r>
-            <w:fldChar w:fldCharType="begin"/>
-          </w:r>
-          <w:r>
-            <w:instrText xml:space="preserve"> NUMPAGES   \* MERGEFORMAT </w:instrText>
-          </w:r>
-          <w:r>
-            <w:fldChar w:fldCharType="separate"/>
-          </w:r>
-          <w:r>
-            <w:rPr>
-              <w:noProof/>
-            </w:rPr>
-            <w:t>4</w:t>
-          </w:r>
-          <w:r>
-            <w:rPr>
-              <w:noProof/>
-            </w:rPr>
-            <w:fldChar w:fldCharType="end"/>
-          </w:r>
+          <w:fldSimple w:instr=" NUMPAGES   \* MERGEFORMAT ">
+            <w:r>
+              <w:rPr>
+                <w:noProof/>
+              </w:rPr>
+              <w:t>4</w:t>
+            </w:r>
+          </w:fldSimple>
         </w:p>
       </w:tc>
     </w:tr>
@@ -6655,7 +7275,7 @@
 </file>
 
 <file path=customXml/itemProps1.xml><?xml version="1.0" encoding="utf-8"?>
-<ds:datastoreItem xmlns:ds="http://schemas.openxmlformats.org/officeDocument/2006/customXml" ds:itemID="{59077D6B-F34E-7141-814E-6E59A2D85941}">
+<ds:datastoreItem xmlns:ds="http://schemas.openxmlformats.org/officeDocument/2006/customXml" ds:itemID="{03E1F724-C647-9F44-894E-71527C1791A3}">
   <ds:schemaRefs>
     <ds:schemaRef ds:uri="http://schemas.openxmlformats.org/officeDocument/2006/bibliography"/>
   </ds:schemaRefs>

</xml_diff>

<commit_message>
Kosten und Ziele angepasst
</commit_message>
<xml_diff>
--- a/docs/0_1_Projektinitialisierungsantrag.docx
+++ b/docs/0_1_Projektinitialisierungsantrag.docx
@@ -2413,6 +2413,13 @@
       <w:bookmarkEnd w:id="2"/>
     </w:p>
     <w:p>
+      <w:pPr>
+        <w:pStyle w:val="Listenabsatz"/>
+        <w:numPr>
+          <w:ilvl w:val="0"/>
+          <w:numId w:val="21"/>
+        </w:numPr>
+      </w:pPr>
       <w:r>
         <w:t xml:space="preserve">Die </w:t>
       </w:r>
@@ -2426,23 +2433,49 @@
         <w:t xml:space="preserve"> </w:t>
       </w:r>
       <w:r>
-        <w:t>präzise</w:t>
-      </w:r>
-      <w:r>
-        <w:t xml:space="preserve"> definiert</w:t>
-      </w:r>
-      <w:r>
-        <w:t>. Zudem sind Kosten und Personalaufwand realistisch geschätzt.</w:t>
+        <w:t>ausführlich festgehalten</w:t>
+      </w:r>
+      <w:r>
+        <w:t xml:space="preserve">. </w:t>
+      </w:r>
+    </w:p>
+    <w:p>
+      <w:pPr>
+        <w:pStyle w:val="Listenabsatz"/>
+        <w:numPr>
+          <w:ilvl w:val="0"/>
+          <w:numId w:val="21"/>
+        </w:numPr>
+      </w:pPr>
+      <w:r>
+        <w:t xml:space="preserve">Zudem sind Kosten </w:t>
+      </w:r>
+      <w:r>
+        <w:t>für Sach- und</w:t>
+      </w:r>
+      <w:r>
+        <w:t xml:space="preserve"> Personalaufwand realistisch geschätzt.</w:t>
       </w:r>
       <w:r>
         <w:t xml:space="preserve"> </w:t>
       </w:r>
+    </w:p>
+    <w:p>
+      <w:pPr>
+        <w:pStyle w:val="Listenabsatz"/>
+        <w:numPr>
+          <w:ilvl w:val="0"/>
+          <w:numId w:val="21"/>
+        </w:numPr>
+      </w:pPr>
       <w:r>
         <w:t>Durch einen sauberen Initialisierungsantrag wird die Initialisierungsphase freigege</w:t>
       </w:r>
       <w:r>
         <w:t>ben.</w:t>
       </w:r>
+      <w:bookmarkStart w:id="3" w:name="_GoBack"/>
+      <w:bookmarkEnd w:id="3"/>
     </w:p>
     <w:p/>
     <w:p>
@@ -2453,11 +2486,11 @@
         </w:tabs>
         <w:spacing w:after="283"/>
       </w:pPr>
-      <w:bookmarkStart w:id="3" w:name="_Toc409789283"/>
+      <w:bookmarkStart w:id="4" w:name="_Toc409789283"/>
       <w:r>
         <w:t>Rahmenbedingungen</w:t>
       </w:r>
-      <w:bookmarkEnd w:id="3"/>
+      <w:bookmarkEnd w:id="4"/>
     </w:p>
     <w:p>
       <w:r>
@@ -2498,8 +2531,6 @@
       <w:r>
         <w:t>Anwendungen</w:t>
       </w:r>
-      <w:bookmarkStart w:id="4" w:name="_GoBack"/>
-      <w:bookmarkEnd w:id="4"/>
       <w:r>
         <w:t xml:space="preserve"> bereits vorhanden</w:t>
       </w:r>
@@ -5881,6 +5912,119 @@
     </w:lvl>
   </w:abstractNum>
   <w:abstractNum w:abstractNumId="8">
+    <w:nsid w:val="3BF30B3F"/>
+    <w:multiLevelType w:val="hybridMultilevel"/>
+    <w:tmpl w:val="4F528B92"/>
+    <w:lvl w:ilvl="0" w:tplc="04070001">
+      <w:start w:val="1"/>
+      <w:numFmt w:val="bullet"/>
+      <w:lvlText w:val=""/>
+      <w:lvlJc w:val="left"/>
+      <w:pPr>
+        <w:ind w:left="720" w:hanging="360"/>
+      </w:pPr>
+      <w:rPr>
+        <w:rFonts w:ascii="Symbol" w:hAnsi="Symbol" w:hint="default"/>
+      </w:rPr>
+    </w:lvl>
+    <w:lvl w:ilvl="1" w:tplc="04070003" w:tentative="1">
+      <w:start w:val="1"/>
+      <w:numFmt w:val="bullet"/>
+      <w:lvlText w:val="o"/>
+      <w:lvlJc w:val="left"/>
+      <w:pPr>
+        <w:ind w:left="1440" w:hanging="360"/>
+      </w:pPr>
+      <w:rPr>
+        <w:rFonts w:ascii="Courier New" w:hAnsi="Courier New" w:cs="Courier New" w:hint="default"/>
+      </w:rPr>
+    </w:lvl>
+    <w:lvl w:ilvl="2" w:tplc="04070005" w:tentative="1">
+      <w:start w:val="1"/>
+      <w:numFmt w:val="bullet"/>
+      <w:lvlText w:val=""/>
+      <w:lvlJc w:val="left"/>
+      <w:pPr>
+        <w:ind w:left="2160" w:hanging="360"/>
+      </w:pPr>
+      <w:rPr>
+        <w:rFonts w:ascii="Wingdings" w:hAnsi="Wingdings" w:hint="default"/>
+      </w:rPr>
+    </w:lvl>
+    <w:lvl w:ilvl="3" w:tplc="04070001" w:tentative="1">
+      <w:start w:val="1"/>
+      <w:numFmt w:val="bullet"/>
+      <w:lvlText w:val=""/>
+      <w:lvlJc w:val="left"/>
+      <w:pPr>
+        <w:ind w:left="2880" w:hanging="360"/>
+      </w:pPr>
+      <w:rPr>
+        <w:rFonts w:ascii="Symbol" w:hAnsi="Symbol" w:hint="default"/>
+      </w:rPr>
+    </w:lvl>
+    <w:lvl w:ilvl="4" w:tplc="04070003" w:tentative="1">
+      <w:start w:val="1"/>
+      <w:numFmt w:val="bullet"/>
+      <w:lvlText w:val="o"/>
+      <w:lvlJc w:val="left"/>
+      <w:pPr>
+        <w:ind w:left="3600" w:hanging="360"/>
+      </w:pPr>
+      <w:rPr>
+        <w:rFonts w:ascii="Courier New" w:hAnsi="Courier New" w:cs="Courier New" w:hint="default"/>
+      </w:rPr>
+    </w:lvl>
+    <w:lvl w:ilvl="5" w:tplc="04070005" w:tentative="1">
+      <w:start w:val="1"/>
+      <w:numFmt w:val="bullet"/>
+      <w:lvlText w:val=""/>
+      <w:lvlJc w:val="left"/>
+      <w:pPr>
+        <w:ind w:left="4320" w:hanging="360"/>
+      </w:pPr>
+      <w:rPr>
+        <w:rFonts w:ascii="Wingdings" w:hAnsi="Wingdings" w:hint="default"/>
+      </w:rPr>
+    </w:lvl>
+    <w:lvl w:ilvl="6" w:tplc="04070001" w:tentative="1">
+      <w:start w:val="1"/>
+      <w:numFmt w:val="bullet"/>
+      <w:lvlText w:val=""/>
+      <w:lvlJc w:val="left"/>
+      <w:pPr>
+        <w:ind w:left="5040" w:hanging="360"/>
+      </w:pPr>
+      <w:rPr>
+        <w:rFonts w:ascii="Symbol" w:hAnsi="Symbol" w:hint="default"/>
+      </w:rPr>
+    </w:lvl>
+    <w:lvl w:ilvl="7" w:tplc="04070003" w:tentative="1">
+      <w:start w:val="1"/>
+      <w:numFmt w:val="bullet"/>
+      <w:lvlText w:val="o"/>
+      <w:lvlJc w:val="left"/>
+      <w:pPr>
+        <w:ind w:left="5760" w:hanging="360"/>
+      </w:pPr>
+      <w:rPr>
+        <w:rFonts w:ascii="Courier New" w:hAnsi="Courier New" w:cs="Courier New" w:hint="default"/>
+      </w:rPr>
+    </w:lvl>
+    <w:lvl w:ilvl="8" w:tplc="04070005" w:tentative="1">
+      <w:start w:val="1"/>
+      <w:numFmt w:val="bullet"/>
+      <w:lvlText w:val=""/>
+      <w:lvlJc w:val="left"/>
+      <w:pPr>
+        <w:ind w:left="6480" w:hanging="360"/>
+      </w:pPr>
+      <w:rPr>
+        <w:rFonts w:ascii="Wingdings" w:hAnsi="Wingdings" w:hint="default"/>
+      </w:rPr>
+    </w:lvl>
+  </w:abstractNum>
+  <w:abstractNum w:abstractNumId="9">
     <w:nsid w:val="6CFB1639"/>
     <w:multiLevelType w:val="hybridMultilevel"/>
     <w:tmpl w:val="9266FF8C"/>
@@ -5993,7 +6137,7 @@
       </w:rPr>
     </w:lvl>
   </w:abstractNum>
-  <w:abstractNum w:abstractNumId="9">
+  <w:abstractNum w:abstractNumId="10">
     <w:nsid w:val="7F1216EB"/>
     <w:multiLevelType w:val="hybridMultilevel"/>
     <w:tmpl w:val="C6289A20"/>
@@ -6106,7 +6250,7 @@
       </w:rPr>
     </w:lvl>
   </w:abstractNum>
-  <w:abstractNum w:abstractNumId="10">
+  <w:abstractNum w:abstractNumId="11">
     <w:nsid w:val="7F320735"/>
     <w:multiLevelType w:val="multilevel"/>
     <w:tmpl w:val="97E2243C"/>
@@ -6332,13 +6476,16 @@
     <w:abstractNumId w:val="0"/>
   </w:num>
   <w:num w:numId="18">
+    <w:abstractNumId w:val="11"/>
+  </w:num>
+  <w:num w:numId="19">
+    <w:abstractNumId w:val="9"/>
+  </w:num>
+  <w:num w:numId="20">
     <w:abstractNumId w:val="10"/>
   </w:num>
-  <w:num w:numId="19">
+  <w:num w:numId="21">
     <w:abstractNumId w:val="8"/>
-  </w:num>
-  <w:num w:numId="20">
-    <w:abstractNumId w:val="9"/>
   </w:num>
 </w:numbering>
 </file>
@@ -7749,7 +7896,7 @@
 </file>
 
 <file path=customXml/itemProps1.xml><?xml version="1.0" encoding="utf-8"?>
-<ds:datastoreItem xmlns:ds="http://schemas.openxmlformats.org/officeDocument/2006/customXml" ds:itemID="{70FF080F-CD34-E741-97DB-1E5A10A588D4}">
+<ds:datastoreItem xmlns:ds="http://schemas.openxmlformats.org/officeDocument/2006/customXml" ds:itemID="{F9B2556C-3C64-C84F-AC0E-CA71E727E042}">
   <ds:schemaRefs>
     <ds:schemaRef ds:uri="http://schemas.openxmlformats.org/officeDocument/2006/bibliography"/>
   </ds:schemaRefs>

</xml_diff>